<commit_message>
Add version 2 of word doc
</commit_message>
<xml_diff>
--- a/test.docx
+++ b/test.docx
@@ -12,7 +12,32 @@
         <w:rPr>
           <w:lang w:val="en-US"/>
         </w:rPr>
-        <w:t>This is version 1 of a test document in Word.</w:t>
+        <w:t xml:space="preserve">This is version </w:t>
+      </w:r>
+      <w:r>
+        <w:rPr>
+          <w:lang w:val="en-US"/>
+        </w:rPr>
+        <w:t>2</w:t>
+      </w:r>
+      <w:r>
+        <w:rPr>
+          <w:lang w:val="en-US"/>
+        </w:rPr>
+        <w:t xml:space="preserve"> of a test document in Word.</w:t>
+      </w:r>
+    </w:p>
+    <w:p>
+      <w:pPr>
+        <w:rPr>
+          <w:lang w:val="en-US"/>
+        </w:rPr>
+      </w:pPr>
+      <w:r>
+        <w:rPr>
+          <w:lang w:val="en-US"/>
+        </w:rPr>
+        <w:t>The document has been changed once.</w:t>
       </w:r>
     </w:p>
     <w:sectPr>

</xml_diff>

<commit_message>
Add version 3 of word document
</commit_message>
<xml_diff>
--- a/test.docx
+++ b/test.docx
@@ -18,7 +18,7 @@
         <w:rPr>
           <w:lang w:val="en-US"/>
         </w:rPr>
-        <w:t>2</w:t>
+        <w:t>3</w:t>
       </w:r>
       <w:r>
         <w:rPr>
@@ -37,7 +37,19 @@
         <w:rPr>
           <w:lang w:val="en-US"/>
         </w:rPr>
-        <w:t>The document has been changed once.</w:t>
+        <w:t xml:space="preserve">The document has been changed </w:t>
+      </w:r>
+      <w:r>
+        <w:rPr>
+          <w:lang w:val="en-US"/>
+        </w:rPr>
+        <w:t>twice</w:t>
+      </w:r>
+      <w:r>
+        <w:rPr>
+          <w:lang w:val="en-US"/>
+        </w:rPr>
+        <w:t>.</w:t>
       </w:r>
     </w:p>
     <w:sectPr>

</xml_diff>